<commit_message>
Se adjunto la segunda imagen
</commit_message>
<xml_diff>
--- a/Analisis del problema.docx
+++ b/Analisis del problema.docx
@@ -8,7 +8,7 @@
           <w:noProof/>
         </w:rPr>
         <w:drawing>
-          <wp:inline distT="0" distB="0" distL="0" distR="0" wp14:anchorId="06982659" wp14:editId="55553F2F">
+          <wp:inline distT="0" distB="0" distL="0" distR="0" wp14:anchorId="75D0AAF2" wp14:editId="613B0956">
             <wp:extent cx="3268980" cy="4357159"/>
             <wp:effectExtent l="0" t="0" r="7620" b="5715"/>
             <wp:docPr id="1" name="Imagen 1"/>
@@ -56,10 +56,101 @@
           </wp:inline>
         </w:drawing>
       </w:r>
+      <w:r>
+        <w:rPr>
+          <w:noProof/>
+        </w:rPr>
+        <w:drawing>
+          <wp:inline distT="0" distB="0" distL="0" distR="0" wp14:anchorId="4CC2FBE5" wp14:editId="754F48AD">
+            <wp:extent cx="3238500" cy="4316535"/>
+            <wp:effectExtent l="0" t="0" r="0" b="8255"/>
+            <wp:docPr id="2" name="Imagen 2"/>
+            <wp:cNvGraphicFramePr>
+              <a:graphicFrameLocks xmlns:a="http://schemas.openxmlformats.org/drawingml/2006/main" noChangeAspect="1"/>
+            </wp:cNvGraphicFramePr>
+            <a:graphic xmlns:a="http://schemas.openxmlformats.org/drawingml/2006/main">
+              <a:graphicData uri="http://schemas.openxmlformats.org/drawingml/2006/picture">
+                <pic:pic xmlns:pic="http://schemas.openxmlformats.org/drawingml/2006/picture">
+                  <pic:nvPicPr>
+                    <pic:cNvPr id="0" name="Picture 1"/>
+                    <pic:cNvPicPr>
+                      <a:picLocks noChangeAspect="1" noChangeArrowheads="1"/>
+                    </pic:cNvPicPr>
+                  </pic:nvPicPr>
+                  <pic:blipFill>
+                    <a:blip r:embed="rId5" cstate="print">
+                      <a:extLst>
+                        <a:ext uri="{28A0092B-C50C-407E-A947-70E740481C1C}">
+                          <a14:useLocalDpi xmlns:a14="http://schemas.microsoft.com/office/drawing/2010/main" val="0"/>
+                        </a:ext>
+                      </a:extLst>
+                    </a:blip>
+                    <a:srcRect/>
+                    <a:stretch>
+                      <a:fillRect/>
+                    </a:stretch>
+                  </pic:blipFill>
+                  <pic:spPr bwMode="auto">
+                    <a:xfrm>
+                      <a:off x="0" y="0"/>
+                      <a:ext cx="3245975" cy="4326498"/>
+                    </a:xfrm>
+                    <a:prstGeom prst="rect">
+                      <a:avLst/>
+                    </a:prstGeom>
+                    <a:noFill/>
+                    <a:ln>
+                      <a:noFill/>
+                    </a:ln>
+                  </pic:spPr>
+                </pic:pic>
+              </a:graphicData>
+            </a:graphic>
+          </wp:inline>
+        </w:drawing>
+      </w:r>
     </w:p>
+    <w:p/>
+    <w:p/>
+    <w:p/>
+    <w:p/>
+    <w:p/>
+    <w:p/>
+    <w:p/>
+    <w:p/>
+    <w:p/>
+    <w:p/>
+    <w:p/>
+    <w:p/>
+    <w:p/>
+    <w:p/>
+    <w:p/>
+    <w:p/>
+    <w:p/>
+    <w:p/>
+    <w:p/>
+    <w:p/>
+    <w:p/>
+    <w:p/>
+    <w:p/>
+    <w:p/>
+    <w:p/>
+    <w:p/>
+    <w:p/>
+    <w:p/>
+    <w:p/>
+    <w:p/>
+    <w:p/>
+    <w:p/>
+    <w:p/>
+    <w:p/>
+    <w:p/>
+    <w:p/>
+    <w:p/>
+    <w:p/>
     <w:sectPr>
-      <w:pgSz w:w="12240" w:h="15840"/>
-      <w:pgMar w:top="1417" w:right="1701" w:bottom="1417" w:left="1701" w:header="708" w:footer="708" w:gutter="0"/>
+      <w:pgSz w:w="15840" w:h="12240" w:orient="landscape"/>
+      <w:pgMar w:top="1701" w:right="1417" w:bottom="1701" w:left="1417" w:header="708" w:footer="708" w:gutter="0"/>
       <w:cols w:space="708"/>
       <w:docGrid w:linePitch="360"/>
     </w:sectPr>

</xml_diff>

<commit_message>
Se adjunto cuarta imagen
</commit_message>
<xml_diff>
--- a/Analisis del problema.docx
+++ b/Analisis del problema.docx
@@ -154,6 +154,59 @@
                     <a:xfrm>
                       <a:off x="0" y="0"/>
                       <a:ext cx="3040380" cy="4053840"/>
+                    </a:xfrm>
+                    <a:prstGeom prst="rect">
+                      <a:avLst/>
+                    </a:prstGeom>
+                    <a:noFill/>
+                    <a:ln>
+                      <a:noFill/>
+                    </a:ln>
+                  </pic:spPr>
+                </pic:pic>
+              </a:graphicData>
+            </a:graphic>
+          </wp:inline>
+        </w:drawing>
+      </w:r>
+      <w:r>
+        <w:rPr>
+          <w:noProof/>
+        </w:rPr>
+        <w:drawing>
+          <wp:inline distT="0" distB="0" distL="0" distR="0" wp14:anchorId="19150318" wp14:editId="6F7C5055">
+            <wp:extent cx="3074670" cy="4099560"/>
+            <wp:effectExtent l="0" t="0" r="0" b="0"/>
+            <wp:docPr id="4" name="Imagen 4"/>
+            <wp:cNvGraphicFramePr>
+              <a:graphicFrameLocks xmlns:a="http://schemas.openxmlformats.org/drawingml/2006/main" noChangeAspect="1"/>
+            </wp:cNvGraphicFramePr>
+            <a:graphic xmlns:a="http://schemas.openxmlformats.org/drawingml/2006/main">
+              <a:graphicData uri="http://schemas.openxmlformats.org/drawingml/2006/picture">
+                <pic:pic xmlns:pic="http://schemas.openxmlformats.org/drawingml/2006/picture">
+                  <pic:nvPicPr>
+                    <pic:cNvPr id="0" name="Picture 3"/>
+                    <pic:cNvPicPr>
+                      <a:picLocks noChangeAspect="1" noChangeArrowheads="1"/>
+                    </pic:cNvPicPr>
+                  </pic:nvPicPr>
+                  <pic:blipFill>
+                    <a:blip r:embed="rId7" cstate="print">
+                      <a:extLst>
+                        <a:ext uri="{28A0092B-C50C-407E-A947-70E740481C1C}">
+                          <a14:useLocalDpi xmlns:a14="http://schemas.microsoft.com/office/drawing/2010/main" val="0"/>
+                        </a:ext>
+                      </a:extLst>
+                    </a:blip>
+                    <a:srcRect/>
+                    <a:stretch>
+                      <a:fillRect/>
+                    </a:stretch>
+                  </pic:blipFill>
+                  <pic:spPr bwMode="auto">
+                    <a:xfrm>
+                      <a:off x="0" y="0"/>
+                      <a:ext cx="3074670" cy="4099560"/>
                     </a:xfrm>
                     <a:prstGeom prst="rect">
                       <a:avLst/>

</xml_diff>

<commit_message>
Se adjunto la quinta imagen
</commit_message>
<xml_diff>
--- a/Analisis del problema.docx
+++ b/Analisis del problema.docx
@@ -228,7 +228,62 @@
     <w:p/>
     <w:p/>
     <w:p/>
-    <w:p/>
+    <w:p>
+      <w:r>
+        <w:rPr>
+          <w:noProof/>
+        </w:rPr>
+        <w:lastRenderedPageBreak/>
+        <w:drawing>
+          <wp:inline distT="0" distB="0" distL="0" distR="0" wp14:anchorId="21B3065A" wp14:editId="1CF646C5">
+            <wp:extent cx="4206240" cy="5608320"/>
+            <wp:effectExtent l="0" t="0" r="3810" b="0"/>
+            <wp:docPr id="5" name="Imagen 5"/>
+            <wp:cNvGraphicFramePr>
+              <a:graphicFrameLocks xmlns:a="http://schemas.openxmlformats.org/drawingml/2006/main" noChangeAspect="1"/>
+            </wp:cNvGraphicFramePr>
+            <a:graphic xmlns:a="http://schemas.openxmlformats.org/drawingml/2006/main">
+              <a:graphicData uri="http://schemas.openxmlformats.org/drawingml/2006/picture">
+                <pic:pic xmlns:pic="http://schemas.openxmlformats.org/drawingml/2006/picture">
+                  <pic:nvPicPr>
+                    <pic:cNvPr id="0" name="Picture 4"/>
+                    <pic:cNvPicPr>
+                      <a:picLocks noChangeAspect="1" noChangeArrowheads="1"/>
+                    </pic:cNvPicPr>
+                  </pic:nvPicPr>
+                  <pic:blipFill>
+                    <a:blip r:embed="rId8">
+                      <a:extLst>
+                        <a:ext uri="{28A0092B-C50C-407E-A947-70E740481C1C}">
+                          <a14:useLocalDpi xmlns:a14="http://schemas.microsoft.com/office/drawing/2010/main" val="0"/>
+                        </a:ext>
+                      </a:extLst>
+                    </a:blip>
+                    <a:srcRect/>
+                    <a:stretch>
+                      <a:fillRect/>
+                    </a:stretch>
+                  </pic:blipFill>
+                  <pic:spPr bwMode="auto">
+                    <a:xfrm>
+                      <a:off x="0" y="0"/>
+                      <a:ext cx="4206240" cy="5608320"/>
+                    </a:xfrm>
+                    <a:prstGeom prst="rect">
+                      <a:avLst/>
+                    </a:prstGeom>
+                    <a:noFill/>
+                    <a:ln>
+                      <a:noFill/>
+                    </a:ln>
+                  </pic:spPr>
+                </pic:pic>
+              </a:graphicData>
+            </a:graphic>
+          </wp:inline>
+        </w:drawing>
+      </w:r>
+    </w:p>
     <w:p/>
     <w:p/>
     <w:p/>

</xml_diff>